<commit_message>
230208_UI 변경 및 수정
</commit_message>
<xml_diff>
--- a/기획/구현해야 하는 것.docx
+++ b/기획/구현해야 하는 것.docx
@@ -53,19 +53,7 @@
         <w:rPr>
           <w:rFonts w:hint="eastAsia"/>
         </w:rPr>
-        <w:t>클릭해서 연 후 아이템</w:t>
-      </w:r>
-      <w:r>
-        <w:rPr>
-          <w:rFonts w:hint="eastAsia"/>
-        </w:rPr>
-        <w:t xml:space="preserve">이 획득된 순서대로 </w:t>
-      </w:r>
-      <w:r>
-        <w:rPr>
-          <w:rFonts w:hint="eastAsia"/>
-        </w:rPr>
-        <w:t>정렬되어 있어야</w:t>
+        <w:t>클릭해서 연 후 아이템이 획득된 순서대로 정렬되어 있어야</w:t>
       </w:r>
       <w:r>
         <w:t xml:space="preserve"> </w:t>
@@ -85,9 +73,6 @@
           <w:numId w:val="2"/>
         </w:numPr>
         <w:ind w:leftChars="0"/>
-        <w:rPr>
-          <w:rFonts w:hint="eastAsia"/>
-        </w:rPr>
       </w:pPr>
       <w:r>
         <w:rPr>
@@ -137,7 +122,7 @@
                     </pic:cNvPicPr>
                   </pic:nvPicPr>
                   <pic:blipFill>
-                    <a:blip r:embed="rId5">
+                    <a:blip r:embed="rId7">
                       <a:extLst>
                         <a:ext uri="{28A0092B-C50C-407E-A947-70E740481C1C}">
                           <a14:useLocalDpi xmlns:a14="http://schemas.microsoft.com/office/drawing/2010/main" val="0"/>
@@ -205,7 +190,7 @@
                     </pic:cNvPicPr>
                   </pic:nvPicPr>
                   <pic:blipFill>
-                    <a:blip r:embed="rId6">
+                    <a:blip r:embed="rId8">
                       <a:extLst>
                         <a:ext uri="{28A0092B-C50C-407E-A947-70E740481C1C}">
                           <a14:useLocalDpi xmlns:a14="http://schemas.microsoft.com/office/drawing/2010/main" val="0"/>
@@ -245,11 +230,6 @@
     </w:p>
     <w:p/>
     <w:p>
-      <w:pPr>
-        <w:rPr>
-          <w:rFonts w:hint="eastAsia"/>
-        </w:rPr>
-      </w:pPr>
       <w:r>
         <w:rPr>
           <w:rFonts w:hint="eastAsia"/>
@@ -445,6 +425,12 @@
           <w:rFonts w:hint="eastAsia"/>
         </w:rPr>
         <w:t>현 기획에서는 상자만 기재하겠음.</w:t>
+      </w:r>
+      <w:r>
+        <w:t xml:space="preserve"> </w:t>
+      </w:r>
+      <w:r>
+        <w:tab/>
       </w:r>
     </w:p>
     <w:p>
@@ -748,7 +734,7 @@
                     </pic:cNvPicPr>
                   </pic:nvPicPr>
                   <pic:blipFill>
-                    <a:blip r:embed="rId7">
+                    <a:blip r:embed="rId9">
                       <a:extLst>
                         <a:ext uri="{28A0092B-C50C-407E-A947-70E740481C1C}">
                           <a14:useLocalDpi xmlns:a14="http://schemas.microsoft.com/office/drawing/2010/main" val="0"/>
@@ -819,7 +805,7 @@
                     </pic:cNvPicPr>
                   </pic:nvPicPr>
                   <pic:blipFill>
-                    <a:blip r:embed="rId8">
+                    <a:blip r:embed="rId10">
                       <a:extLst>
                         <a:ext uri="{28A0092B-C50C-407E-A947-70E740481C1C}">
                           <a14:useLocalDpi xmlns:a14="http://schemas.microsoft.com/office/drawing/2010/main" val="0"/>
@@ -881,13 +867,7 @@
         <w:t>상자에 다가갔을 시 예시]</w:t>
       </w:r>
     </w:p>
-    <w:p>
-      <w:pPr>
-        <w:rPr>
-          <w:rFonts w:hint="eastAsia"/>
-        </w:rPr>
-      </w:pPr>
-    </w:p>
+    <w:p/>
     <w:p>
       <w:r>
         <w:rPr>
@@ -911,7 +891,7 @@
                     </pic:cNvPicPr>
                   </pic:nvPicPr>
                   <pic:blipFill>
-                    <a:blip r:embed="rId9">
+                    <a:blip r:embed="rId11">
                       <a:extLst>
                         <a:ext uri="{28A0092B-C50C-407E-A947-70E740481C1C}">
                           <a14:useLocalDpi xmlns:a14="http://schemas.microsoft.com/office/drawing/2010/main" val="0"/>
@@ -1481,9 +1461,6 @@
           <w:numId w:val="1"/>
         </w:numPr>
         <w:ind w:leftChars="0"/>
-        <w:rPr>
-          <w:rFonts w:hint="eastAsia"/>
-        </w:rPr>
       </w:pPr>
       <w:r>
         <w:rPr>
@@ -1493,13 +1470,7 @@
       </w:r>
     </w:p>
     <w:p/>
-    <w:p>
-      <w:pPr>
-        <w:rPr>
-          <w:rFonts w:hint="eastAsia"/>
-        </w:rPr>
-      </w:pPr>
-    </w:p>
+    <w:p/>
     <w:p>
       <w:pPr>
         <w:rPr>
@@ -1688,7 +1659,7 @@
                     </pic:cNvPicPr>
                   </pic:nvPicPr>
                   <pic:blipFill>
-                    <a:blip r:embed="rId10">
+                    <a:blip r:embed="rId12">
                       <a:extLst>
                         <a:ext uri="{28A0092B-C50C-407E-A947-70E740481C1C}">
                           <a14:useLocalDpi xmlns:a14="http://schemas.microsoft.com/office/drawing/2010/main" val="0"/>
@@ -1874,7 +1845,7 @@
                     </pic:cNvPicPr>
                   </pic:nvPicPr>
                   <pic:blipFill>
-                    <a:blip r:embed="rId11" cstate="print">
+                    <a:blip r:embed="rId13" cstate="print">
                       <a:extLst>
                         <a:ext uri="{28A0092B-C50C-407E-A947-70E740481C1C}">
                           <a14:useLocalDpi xmlns:a14="http://schemas.microsoft.com/office/drawing/2010/main" val="0"/>
@@ -1907,11 +1878,6 @@
       </w:r>
     </w:p>
     <w:p>
-      <w:pPr>
-        <w:rPr>
-          <w:rFonts w:hint="eastAsia"/>
-        </w:rPr>
-      </w:pPr>
       <w:r>
         <w:br/>
         <w:t>[</w:t>
@@ -1922,6 +1888,282 @@
         </w:rPr>
         <w:t>예시 화면]</w:t>
       </w:r>
+    </w:p>
+    <w:p>
+      <w:pPr>
+        <w:widowControl/>
+        <w:wordWrap/>
+        <w:autoSpaceDE/>
+        <w:autoSpaceDN/>
+        <w:jc w:val="left"/>
+      </w:pPr>
+      <w:r>
+        <w:br w:type="page"/>
+      </w:r>
+    </w:p>
+    <w:p>
+      <w:r>
+        <w:rPr>
+          <w:rFonts w:hint="eastAsia"/>
+        </w:rPr>
+        <w:lastRenderedPageBreak/>
+        <w:t>2</w:t>
+      </w:r>
+      <w:r>
+        <w:t>3-02-08</w:t>
+      </w:r>
+    </w:p>
+    <w:p>
+      <w:pPr>
+        <w:pStyle w:val="a3"/>
+        <w:numPr>
+          <w:ilvl w:val="0"/>
+          <w:numId w:val="4"/>
+        </w:numPr>
+        <w:ind w:leftChars="0"/>
+      </w:pPr>
+      <w:r>
+        <w:rPr>
+          <w:rFonts w:hint="eastAsia"/>
+        </w:rPr>
+        <w:t xml:space="preserve">메인 </w:t>
+      </w:r>
+      <w:r>
+        <w:t xml:space="preserve">UI </w:t>
+      </w:r>
+      <w:r>
+        <w:rPr>
+          <w:rFonts w:hint="eastAsia"/>
+        </w:rPr>
+        <w:t>중앙 상단에 생명력 추가</w:t>
+      </w:r>
+    </w:p>
+    <w:p>
+      <w:pPr>
+        <w:pStyle w:val="a3"/>
+        <w:numPr>
+          <w:ilvl w:val="0"/>
+          <w:numId w:val="4"/>
+        </w:numPr>
+        <w:ind w:leftChars="0"/>
+      </w:pPr>
+      <w:r>
+        <w:rPr>
+          <w:rFonts w:hint="eastAsia"/>
+        </w:rPr>
+        <w:t xml:space="preserve">메인 </w:t>
+      </w:r>
+      <w:r>
+        <w:t xml:space="preserve">UI </w:t>
+      </w:r>
+      <w:r>
+        <w:rPr>
+          <w:rFonts w:hint="eastAsia"/>
+        </w:rPr>
+        <w:t xml:space="preserve">중앙 상단에 </w:t>
+      </w:r>
+      <w:r>
+        <w:rPr>
+          <w:rFonts w:hint="eastAsia"/>
+        </w:rPr>
+        <w:t>디버프</w:t>
+      </w:r>
+      <w:r>
+        <w:rPr>
+          <w:rFonts w:hint="eastAsia"/>
+        </w:rPr>
+        <w:t xml:space="preserve"> 추가</w:t>
+      </w:r>
+    </w:p>
+    <w:p>
+      <w:pPr>
+        <w:pStyle w:val="a3"/>
+        <w:numPr>
+          <w:ilvl w:val="0"/>
+          <w:numId w:val="4"/>
+        </w:numPr>
+        <w:ind w:leftChars="0"/>
+      </w:pPr>
+      <w:r>
+        <w:rPr>
+          <w:rFonts w:hint="eastAsia"/>
+        </w:rPr>
+        <w:t xml:space="preserve">메인 </w:t>
+      </w:r>
+      <w:r>
+        <w:t xml:space="preserve">UI </w:t>
+      </w:r>
+      <w:r>
+        <w:rPr>
+          <w:rFonts w:hint="eastAsia"/>
+        </w:rPr>
+        <w:t>중앙에 디버프</w:t>
+      </w:r>
+      <w:r>
+        <w:rPr>
+          <w:rFonts w:hint="eastAsia"/>
+        </w:rPr>
+        <w:t xml:space="preserve"> 설명</w:t>
+      </w:r>
+      <w:r>
+        <w:rPr>
+          <w:rFonts w:hint="eastAsia"/>
+        </w:rPr>
+        <w:t xml:space="preserve"> 추가</w:t>
+      </w:r>
+    </w:p>
+    <w:p>
+      <w:pPr>
+        <w:pStyle w:val="a3"/>
+        <w:numPr>
+          <w:ilvl w:val="0"/>
+          <w:numId w:val="4"/>
+        </w:numPr>
+        <w:ind w:leftChars="0"/>
+      </w:pPr>
+      <w:r>
+        <w:rPr>
+          <w:rFonts w:hint="eastAsia"/>
+        </w:rPr>
+        <w:t xml:space="preserve">인벤토리 </w:t>
+      </w:r>
+      <w:r>
+        <w:t>3</w:t>
+      </w:r>
+      <w:r>
+        <w:rPr>
+          <w:rFonts w:hint="eastAsia"/>
+        </w:rPr>
+        <w:t>x</w:t>
+      </w:r>
+      <w:r>
+        <w:t>3</w:t>
+      </w:r>
+      <w:r>
+        <w:rPr>
+          <w:rFonts w:hint="eastAsia"/>
+        </w:rPr>
+        <w:t>으로 변경</w:t>
+      </w:r>
+    </w:p>
+    <w:p>
+      <w:pPr>
+        <w:pStyle w:val="a3"/>
+        <w:numPr>
+          <w:ilvl w:val="0"/>
+          <w:numId w:val="4"/>
+        </w:numPr>
+        <w:ind w:leftChars="0"/>
+      </w:pPr>
+      <w:r>
+        <w:rPr>
+          <w:rFonts w:hint="eastAsia"/>
+        </w:rPr>
+        <w:t>인벤토리에 능력 사용버튼 추가</w:t>
+      </w:r>
+    </w:p>
+    <w:p>
+      <w:pPr>
+        <w:pStyle w:val="a3"/>
+        <w:numPr>
+          <w:ilvl w:val="0"/>
+          <w:numId w:val="4"/>
+        </w:numPr>
+        <w:ind w:leftChars="0"/>
+      </w:pPr>
+      <w:r>
+        <w:rPr>
+          <w:rFonts w:hint="eastAsia"/>
+        </w:rPr>
+        <w:t>인벤토리에 거래,</w:t>
+      </w:r>
+      <w:r>
+        <w:t xml:space="preserve"> </w:t>
+      </w:r>
+      <w:r>
+        <w:rPr>
+          <w:rFonts w:hint="eastAsia"/>
+        </w:rPr>
+        <w:t>능력 사용 시 플레이어 선택 창 추가</w:t>
+      </w:r>
+    </w:p>
+    <w:p>
+      <w:pPr>
+        <w:pStyle w:val="a3"/>
+        <w:numPr>
+          <w:ilvl w:val="0"/>
+          <w:numId w:val="4"/>
+        </w:numPr>
+        <w:ind w:leftChars="0"/>
+      </w:pPr>
+      <w:r>
+        <w:rPr>
+          <w:rFonts w:hint="eastAsia"/>
+        </w:rPr>
+        <w:t xml:space="preserve">회의 </w:t>
+      </w:r>
+      <w:r>
+        <w:t xml:space="preserve">UI </w:t>
+      </w:r>
+      <w:r>
+        <w:rPr>
+          <w:rFonts w:hint="eastAsia"/>
+        </w:rPr>
+        <w:t xml:space="preserve">5 대 </w:t>
+      </w:r>
+      <w:r>
+        <w:t xml:space="preserve">5 </w:t>
+      </w:r>
+      <w:r>
+        <w:rPr>
+          <w:rFonts w:hint="eastAsia"/>
+        </w:rPr>
+        <w:t>비율로 변경 음성 기능은 보류</w:t>
+      </w:r>
+    </w:p>
+    <w:p>
+      <w:pPr>
+        <w:pStyle w:val="a3"/>
+        <w:numPr>
+          <w:ilvl w:val="0"/>
+          <w:numId w:val="4"/>
+        </w:numPr>
+        <w:ind w:leftChars="0"/>
+      </w:pPr>
+      <w:r>
+        <w:rPr>
+          <w:rFonts w:hint="eastAsia"/>
+        </w:rPr>
+        <w:t xml:space="preserve">회의 </w:t>
+      </w:r>
+      <w:r>
+        <w:t xml:space="preserve">UI </w:t>
+      </w:r>
+      <w:r>
+        <w:rPr>
+          <w:rFonts w:hint="eastAsia"/>
+        </w:rPr>
+        <w:t xml:space="preserve">좌측상단에 현재 회의 종류 </w:t>
+      </w:r>
+      <w:r>
+        <w:rPr>
+          <w:rFonts w:hint="eastAsia"/>
+        </w:rPr>
+        <w:t>알려줌</w:t>
+      </w:r>
+    </w:p>
+    <w:p>
+      <w:pPr>
+        <w:pStyle w:val="a3"/>
+        <w:numPr>
+          <w:ilvl w:val="0"/>
+          <w:numId w:val="4"/>
+        </w:numPr>
+        <w:ind w:leftChars="0"/>
+        <w:rPr>
+          <w:rFonts w:hint="eastAsia"/>
+        </w:rPr>
+      </w:pPr>
     </w:p>
     <w:sectPr>
       <w:pgSz w:w="11906" w:h="16838"/>
@@ -1933,6 +2175,44 @@
 </w:document>
 </file>
 
+<file path=word/endnotes.xml><?xml version="1.0" encoding="utf-8"?>
+<w:endnotes xmlns:wpc="http://schemas.microsoft.com/office/word/2010/wordprocessingCanvas" xmlns:cx="http://schemas.microsoft.com/office/drawing/2014/chartex" xmlns:cx1="http://schemas.microsoft.com/office/drawing/2015/9/8/chartex" xmlns:cx2="http://schemas.microsoft.com/office/drawing/2015/10/21/chartex" xmlns:cx3="http://schemas.microsoft.com/office/drawing/2016/5/9/chartex" xmlns:cx4="http://schemas.microsoft.com/office/drawing/2016/5/10/chartex" xmlns:cx5="http://schemas.microsoft.com/office/drawing/2016/5/11/chartex" xmlns:cx6="http://schemas.microsoft.com/office/drawing/2016/5/12/chartex" xmlns:cx7="http://schemas.microsoft.com/office/drawing/2016/5/13/chartex" xmlns:cx8="http://schemas.microsoft.com/office/drawing/2016/5/14/chartex" xmlns:mc="http://schemas.openxmlformats.org/markup-compatibility/2006" xmlns:aink="http://schemas.microsoft.com/office/drawing/2016/ink" xmlns:am3d="http://schemas.microsoft.com/office/drawing/2017/model3d" xmlns:o="urn:schemas-microsoft-com:office:office" xmlns:oel="http://schemas.microsoft.com/office/2019/extlst" xmlns:r="http://schemas.openxmlformats.org/officeDocument/2006/relationships" xmlns:m="http://schemas.openxmlformats.org/officeDocument/2006/math" xmlns:v="urn:schemas-microsoft-com:vml" xmlns:wp14="http://schemas.microsoft.com/office/word/2010/wordprocessingDrawing" xmlns:wp="http://schemas.openxmlformats.org/drawingml/2006/wordprocessingDrawing" xmlns:w10="urn:schemas-microsoft-com:office:word" xmlns:w="http://schemas.openxmlformats.org/wordprocessingml/2006/main" xmlns:w14="http://schemas.microsoft.com/office/word/2010/wordml" xmlns:w15="http://schemas.microsoft.com/office/word/2012/wordml" xmlns:w16cex="http://schemas.microsoft.com/office/word/2018/wordml/cex" xmlns:w16cid="http://schemas.microsoft.com/office/word/2016/wordml/cid" xmlns:w16="http://schemas.microsoft.com/office/word/2018/wordml" xmlns:w16sdtdh="http://schemas.microsoft.com/office/word/2020/wordml/sdtdatahash" xmlns:w16se="http://schemas.microsoft.com/office/word/2015/wordml/symex" xmlns:wpg="http://schemas.microsoft.com/office/word/2010/wordprocessingGroup" xmlns:wpi="http://schemas.microsoft.com/office/word/2010/wordprocessingInk" xmlns:wne="http://schemas.microsoft.com/office/word/2006/wordml" xmlns:wps="http://schemas.microsoft.com/office/word/2010/wordprocessingShape" mc:Ignorable="w14 w15 w16se w16cid w16 w16cex w16sdtdh wp14">
+  <w:endnote w:type="separator" w:id="-1">
+    <w:p>
+      <w:r>
+        <w:separator/>
+      </w:r>
+    </w:p>
+  </w:endnote>
+  <w:endnote w:type="continuationSeparator" w:id="0">
+    <w:p>
+      <w:r>
+        <w:continuationSeparator/>
+      </w:r>
+    </w:p>
+  </w:endnote>
+</w:endnotes>
+</file>
+
+<file path=word/footnotes.xml><?xml version="1.0" encoding="utf-8"?>
+<w:footnotes xmlns:wpc="http://schemas.microsoft.com/office/word/2010/wordprocessingCanvas" xmlns:cx="http://schemas.microsoft.com/office/drawing/2014/chartex" xmlns:cx1="http://schemas.microsoft.com/office/drawing/2015/9/8/chartex" xmlns:cx2="http://schemas.microsoft.com/office/drawing/2015/10/21/chartex" xmlns:cx3="http://schemas.microsoft.com/office/drawing/2016/5/9/chartex" xmlns:cx4="http://schemas.microsoft.com/office/drawing/2016/5/10/chartex" xmlns:cx5="http://schemas.microsoft.com/office/drawing/2016/5/11/chartex" xmlns:cx6="http://schemas.microsoft.com/office/drawing/2016/5/12/chartex" xmlns:cx7="http://schemas.microsoft.com/office/drawing/2016/5/13/chartex" xmlns:cx8="http://schemas.microsoft.com/office/drawing/2016/5/14/chartex" xmlns:mc="http://schemas.openxmlformats.org/markup-compatibility/2006" xmlns:aink="http://schemas.microsoft.com/office/drawing/2016/ink" xmlns:am3d="http://schemas.microsoft.com/office/drawing/2017/model3d" xmlns:o="urn:schemas-microsoft-com:office:office" xmlns:oel="http://schemas.microsoft.com/office/2019/extlst" xmlns:r="http://schemas.openxmlformats.org/officeDocument/2006/relationships" xmlns:m="http://schemas.openxmlformats.org/officeDocument/2006/math" xmlns:v="urn:schemas-microsoft-com:vml" xmlns:wp14="http://schemas.microsoft.com/office/word/2010/wordprocessingDrawing" xmlns:wp="http://schemas.openxmlformats.org/drawingml/2006/wordprocessingDrawing" xmlns:w10="urn:schemas-microsoft-com:office:word" xmlns:w="http://schemas.openxmlformats.org/wordprocessingml/2006/main" xmlns:w14="http://schemas.microsoft.com/office/word/2010/wordml" xmlns:w15="http://schemas.microsoft.com/office/word/2012/wordml" xmlns:w16cex="http://schemas.microsoft.com/office/word/2018/wordml/cex" xmlns:w16cid="http://schemas.microsoft.com/office/word/2016/wordml/cid" xmlns:w16="http://schemas.microsoft.com/office/word/2018/wordml" xmlns:w16sdtdh="http://schemas.microsoft.com/office/word/2020/wordml/sdtdatahash" xmlns:w16se="http://schemas.microsoft.com/office/word/2015/wordml/symex" xmlns:wpg="http://schemas.microsoft.com/office/word/2010/wordprocessingGroup" xmlns:wpi="http://schemas.microsoft.com/office/word/2010/wordprocessingInk" xmlns:wne="http://schemas.microsoft.com/office/word/2006/wordml" xmlns:wps="http://schemas.microsoft.com/office/word/2010/wordprocessingShape" mc:Ignorable="w14 w15 w16se w16cid w16 w16cex w16sdtdh wp14">
+  <w:footnote w:type="separator" w:id="-1">
+    <w:p>
+      <w:r>
+        <w:separator/>
+      </w:r>
+    </w:p>
+  </w:footnote>
+  <w:footnote w:type="continuationSeparator" w:id="0">
+    <w:p>
+      <w:r>
+        <w:continuationSeparator/>
+      </w:r>
+    </w:p>
+  </w:footnote>
+</w:footnotes>
+</file>
+
 <file path=word/numbering.xml><?xml version="1.0" encoding="utf-8"?>
 <w:numbering xmlns:wpc="http://schemas.microsoft.com/office/word/2010/wordprocessingCanvas" xmlns:cx="http://schemas.microsoft.com/office/drawing/2014/chartex" xmlns:cx1="http://schemas.microsoft.com/office/drawing/2015/9/8/chartex" xmlns:cx2="http://schemas.microsoft.com/office/drawing/2015/10/21/chartex" xmlns:cx3="http://schemas.microsoft.com/office/drawing/2016/5/9/chartex" xmlns:cx4="http://schemas.microsoft.com/office/drawing/2016/5/10/chartex" xmlns:cx5="http://schemas.microsoft.com/office/drawing/2016/5/11/chartex" xmlns:cx6="http://schemas.microsoft.com/office/drawing/2016/5/12/chartex" xmlns:cx7="http://schemas.microsoft.com/office/drawing/2016/5/13/chartex" xmlns:cx8="http://schemas.microsoft.com/office/drawing/2016/5/14/chartex" xmlns:mc="http://schemas.openxmlformats.org/markup-compatibility/2006" xmlns:aink="http://schemas.microsoft.com/office/drawing/2016/ink" xmlns:am3d="http://schemas.microsoft.com/office/drawing/2017/model3d" xmlns:o="urn:schemas-microsoft-com:office:office" xmlns:oel="http://schemas.microsoft.com/office/2019/extlst" xmlns:r="http://schemas.openxmlformats.org/officeDocument/2006/relationships" xmlns:m="http://schemas.openxmlformats.org/officeDocument/2006/math" xmlns:v="urn:schemas-microsoft-com:vml" xmlns:wp14="http://schemas.microsoft.com/office/word/2010/wordprocessingDrawing" xmlns:wp="http://schemas.openxmlformats.org/drawingml/2006/wordprocessingDrawing" xmlns:w10="urn:schemas-microsoft-com:office:word" xmlns:w="http://schemas.openxmlformats.org/wordprocessingml/2006/main" xmlns:w14="http://schemas.microsoft.com/office/word/2010/wordml" xmlns:w15="http://schemas.microsoft.com/office/word/2012/wordml" xmlns:w16cex="http://schemas.microsoft.com/office/word/2018/wordml/cex" xmlns:w16cid="http://schemas.microsoft.com/office/word/2016/wordml/cid" xmlns:w16="http://schemas.microsoft.com/office/word/2018/wordml" xmlns:w16sdtdh="http://schemas.microsoft.com/office/word/2020/wordml/sdtdatahash" xmlns:w16se="http://schemas.microsoft.com/office/word/2015/wordml/symex" xmlns:wpg="http://schemas.microsoft.com/office/word/2010/wordprocessingGroup" xmlns:wpi="http://schemas.microsoft.com/office/word/2010/wordprocessingInk" xmlns:wne="http://schemas.microsoft.com/office/word/2006/wordml" xmlns:wps="http://schemas.microsoft.com/office/word/2010/wordprocessingShape" mc:Ignorable="w14 w15 w16se w16cid w16 w16cex w16sdtdh wp14">
   <w:abstractNum w:abstractNumId="0" w15:restartNumberingAfterBreak="0">
@@ -2048,6 +2328,119 @@
     </w:lvl>
   </w:abstractNum>
   <w:abstractNum w:abstractNumId="1" w15:restartNumberingAfterBreak="0">
+    <w:nsid w:val="4A1A0BCF"/>
+    <w:multiLevelType w:val="hybridMultilevel"/>
+    <w:tmpl w:val="4C6AE18E"/>
+    <w:lvl w:ilvl="0" w:tplc="20BEA466">
+      <w:start w:val="23"/>
+      <w:numFmt w:val="bullet"/>
+      <w:lvlText w:val="-"/>
+      <w:lvlJc w:val="left"/>
+      <w:pPr>
+        <w:ind w:left="760" w:hanging="360"/>
+      </w:pPr>
+      <w:rPr>
+        <w:rFonts w:ascii="맑은 고딕" w:eastAsia="맑은 고딕" w:hAnsi="맑은 고딕" w:cstheme="minorBidi" w:hint="eastAsia"/>
+      </w:rPr>
+    </w:lvl>
+    <w:lvl w:ilvl="1" w:tplc="04090003" w:tentative="1">
+      <w:start w:val="1"/>
+      <w:numFmt w:val="bullet"/>
+      <w:lvlText w:val=""/>
+      <w:lvlJc w:val="left"/>
+      <w:pPr>
+        <w:ind w:left="1200" w:hanging="400"/>
+      </w:pPr>
+      <w:rPr>
+        <w:rFonts w:ascii="Wingdings" w:hAnsi="Wingdings" w:hint="default"/>
+      </w:rPr>
+    </w:lvl>
+    <w:lvl w:ilvl="2" w:tplc="04090005" w:tentative="1">
+      <w:start w:val="1"/>
+      <w:numFmt w:val="bullet"/>
+      <w:lvlText w:val=""/>
+      <w:lvlJc w:val="left"/>
+      <w:pPr>
+        <w:ind w:left="1600" w:hanging="400"/>
+      </w:pPr>
+      <w:rPr>
+        <w:rFonts w:ascii="Wingdings" w:hAnsi="Wingdings" w:hint="default"/>
+      </w:rPr>
+    </w:lvl>
+    <w:lvl w:ilvl="3" w:tplc="04090001" w:tentative="1">
+      <w:start w:val="1"/>
+      <w:numFmt w:val="bullet"/>
+      <w:lvlText w:val=""/>
+      <w:lvlJc w:val="left"/>
+      <w:pPr>
+        <w:ind w:left="2000" w:hanging="400"/>
+      </w:pPr>
+      <w:rPr>
+        <w:rFonts w:ascii="Wingdings" w:hAnsi="Wingdings" w:hint="default"/>
+      </w:rPr>
+    </w:lvl>
+    <w:lvl w:ilvl="4" w:tplc="04090003" w:tentative="1">
+      <w:start w:val="1"/>
+      <w:numFmt w:val="bullet"/>
+      <w:lvlText w:val=""/>
+      <w:lvlJc w:val="left"/>
+      <w:pPr>
+        <w:ind w:left="2400" w:hanging="400"/>
+      </w:pPr>
+      <w:rPr>
+        <w:rFonts w:ascii="Wingdings" w:hAnsi="Wingdings" w:hint="default"/>
+      </w:rPr>
+    </w:lvl>
+    <w:lvl w:ilvl="5" w:tplc="04090005" w:tentative="1">
+      <w:start w:val="1"/>
+      <w:numFmt w:val="bullet"/>
+      <w:lvlText w:val=""/>
+      <w:lvlJc w:val="left"/>
+      <w:pPr>
+        <w:ind w:left="2800" w:hanging="400"/>
+      </w:pPr>
+      <w:rPr>
+        <w:rFonts w:ascii="Wingdings" w:hAnsi="Wingdings" w:hint="default"/>
+      </w:rPr>
+    </w:lvl>
+    <w:lvl w:ilvl="6" w:tplc="04090001" w:tentative="1">
+      <w:start w:val="1"/>
+      <w:numFmt w:val="bullet"/>
+      <w:lvlText w:val=""/>
+      <w:lvlJc w:val="left"/>
+      <w:pPr>
+        <w:ind w:left="3200" w:hanging="400"/>
+      </w:pPr>
+      <w:rPr>
+        <w:rFonts w:ascii="Wingdings" w:hAnsi="Wingdings" w:hint="default"/>
+      </w:rPr>
+    </w:lvl>
+    <w:lvl w:ilvl="7" w:tplc="04090003" w:tentative="1">
+      <w:start w:val="1"/>
+      <w:numFmt w:val="bullet"/>
+      <w:lvlText w:val=""/>
+      <w:lvlJc w:val="left"/>
+      <w:pPr>
+        <w:ind w:left="3600" w:hanging="400"/>
+      </w:pPr>
+      <w:rPr>
+        <w:rFonts w:ascii="Wingdings" w:hAnsi="Wingdings" w:hint="default"/>
+      </w:rPr>
+    </w:lvl>
+    <w:lvl w:ilvl="8" w:tplc="04090005" w:tentative="1">
+      <w:start w:val="1"/>
+      <w:numFmt w:val="bullet"/>
+      <w:lvlText w:val=""/>
+      <w:lvlJc w:val="left"/>
+      <w:pPr>
+        <w:ind w:left="4000" w:hanging="400"/>
+      </w:pPr>
+      <w:rPr>
+        <w:rFonts w:ascii="Wingdings" w:hAnsi="Wingdings" w:hint="default"/>
+      </w:rPr>
+    </w:lvl>
+  </w:abstractNum>
+  <w:abstractNum w:abstractNumId="2" w15:restartNumberingAfterBreak="0">
     <w:nsid w:val="766E20EC"/>
     <w:multiLevelType w:val="hybridMultilevel"/>
     <w:tmpl w:val="2EA4A252"/>
@@ -2060,6 +2453,119 @@
       </w:pPr>
       <w:rPr>
         <w:rFonts w:ascii="Wingdings" w:eastAsiaTheme="minorEastAsia" w:hAnsi="Wingdings" w:cstheme="minorBidi" w:hint="default"/>
+      </w:rPr>
+    </w:lvl>
+    <w:lvl w:ilvl="1" w:tplc="04090003" w:tentative="1">
+      <w:start w:val="1"/>
+      <w:numFmt w:val="bullet"/>
+      <w:lvlText w:val=""/>
+      <w:lvlJc w:val="left"/>
+      <w:pPr>
+        <w:ind w:left="1200" w:hanging="400"/>
+      </w:pPr>
+      <w:rPr>
+        <w:rFonts w:ascii="Wingdings" w:hAnsi="Wingdings" w:hint="default"/>
+      </w:rPr>
+    </w:lvl>
+    <w:lvl w:ilvl="2" w:tplc="04090005" w:tentative="1">
+      <w:start w:val="1"/>
+      <w:numFmt w:val="bullet"/>
+      <w:lvlText w:val=""/>
+      <w:lvlJc w:val="left"/>
+      <w:pPr>
+        <w:ind w:left="1600" w:hanging="400"/>
+      </w:pPr>
+      <w:rPr>
+        <w:rFonts w:ascii="Wingdings" w:hAnsi="Wingdings" w:hint="default"/>
+      </w:rPr>
+    </w:lvl>
+    <w:lvl w:ilvl="3" w:tplc="04090001" w:tentative="1">
+      <w:start w:val="1"/>
+      <w:numFmt w:val="bullet"/>
+      <w:lvlText w:val=""/>
+      <w:lvlJc w:val="left"/>
+      <w:pPr>
+        <w:ind w:left="2000" w:hanging="400"/>
+      </w:pPr>
+      <w:rPr>
+        <w:rFonts w:ascii="Wingdings" w:hAnsi="Wingdings" w:hint="default"/>
+      </w:rPr>
+    </w:lvl>
+    <w:lvl w:ilvl="4" w:tplc="04090003" w:tentative="1">
+      <w:start w:val="1"/>
+      <w:numFmt w:val="bullet"/>
+      <w:lvlText w:val=""/>
+      <w:lvlJc w:val="left"/>
+      <w:pPr>
+        <w:ind w:left="2400" w:hanging="400"/>
+      </w:pPr>
+      <w:rPr>
+        <w:rFonts w:ascii="Wingdings" w:hAnsi="Wingdings" w:hint="default"/>
+      </w:rPr>
+    </w:lvl>
+    <w:lvl w:ilvl="5" w:tplc="04090005" w:tentative="1">
+      <w:start w:val="1"/>
+      <w:numFmt w:val="bullet"/>
+      <w:lvlText w:val=""/>
+      <w:lvlJc w:val="left"/>
+      <w:pPr>
+        <w:ind w:left="2800" w:hanging="400"/>
+      </w:pPr>
+      <w:rPr>
+        <w:rFonts w:ascii="Wingdings" w:hAnsi="Wingdings" w:hint="default"/>
+      </w:rPr>
+    </w:lvl>
+    <w:lvl w:ilvl="6" w:tplc="04090001" w:tentative="1">
+      <w:start w:val="1"/>
+      <w:numFmt w:val="bullet"/>
+      <w:lvlText w:val=""/>
+      <w:lvlJc w:val="left"/>
+      <w:pPr>
+        <w:ind w:left="3200" w:hanging="400"/>
+      </w:pPr>
+      <w:rPr>
+        <w:rFonts w:ascii="Wingdings" w:hAnsi="Wingdings" w:hint="default"/>
+      </w:rPr>
+    </w:lvl>
+    <w:lvl w:ilvl="7" w:tplc="04090003" w:tentative="1">
+      <w:start w:val="1"/>
+      <w:numFmt w:val="bullet"/>
+      <w:lvlText w:val=""/>
+      <w:lvlJc w:val="left"/>
+      <w:pPr>
+        <w:ind w:left="3600" w:hanging="400"/>
+      </w:pPr>
+      <w:rPr>
+        <w:rFonts w:ascii="Wingdings" w:hAnsi="Wingdings" w:hint="default"/>
+      </w:rPr>
+    </w:lvl>
+    <w:lvl w:ilvl="8" w:tplc="04090005" w:tentative="1">
+      <w:start w:val="1"/>
+      <w:numFmt w:val="bullet"/>
+      <w:lvlText w:val=""/>
+      <w:lvlJc w:val="left"/>
+      <w:pPr>
+        <w:ind w:left="4000" w:hanging="400"/>
+      </w:pPr>
+      <w:rPr>
+        <w:rFonts w:ascii="Wingdings" w:hAnsi="Wingdings" w:hint="default"/>
+      </w:rPr>
+    </w:lvl>
+  </w:abstractNum>
+  <w:abstractNum w:abstractNumId="3" w15:restartNumberingAfterBreak="0">
+    <w:nsid w:val="7E8D4BAF"/>
+    <w:multiLevelType w:val="hybridMultilevel"/>
+    <w:tmpl w:val="A0DA6A9E"/>
+    <w:lvl w:ilvl="0" w:tplc="04090001">
+      <w:start w:val="1"/>
+      <w:numFmt w:val="bullet"/>
+      <w:lvlText w:val=""/>
+      <w:lvlJc w:val="left"/>
+      <w:pPr>
+        <w:ind w:left="800" w:hanging="400"/>
+      </w:pPr>
+      <w:rPr>
+        <w:rFonts w:ascii="Wingdings" w:hAnsi="Wingdings" w:hint="default"/>
       </w:rPr>
     </w:lvl>
     <w:lvl w:ilvl="1" w:tplc="04090003" w:tentative="1">
@@ -2163,6 +2669,12 @@
     <w:abstractNumId w:val="0"/>
   </w:num>
   <w:num w:numId="2" w16cid:durableId="1903980745">
+    <w:abstractNumId w:val="2"/>
+  </w:num>
+  <w:num w:numId="3" w16cid:durableId="1857232857">
+    <w:abstractNumId w:val="3"/>
+  </w:num>
+  <w:num w:numId="4" w16cid:durableId="1461418886">
     <w:abstractNumId w:val="1"/>
   </w:num>
 </w:numbering>
@@ -2287,6 +2799,7 @@
     <w:lsdException w:name="HTML Sample" w:semiHidden="1" w:unhideWhenUsed="1"/>
     <w:lsdException w:name="HTML Typewriter" w:semiHidden="1" w:unhideWhenUsed="1"/>
     <w:lsdException w:name="HTML Variable" w:semiHidden="1" w:unhideWhenUsed="1"/>
+    <w:lsdException w:name="Normal Table" w:semiHidden="1" w:unhideWhenUsed="1"/>
     <w:lsdException w:name="annotation subject" w:semiHidden="1" w:unhideWhenUsed="1"/>
     <w:lsdException w:name="No List" w:semiHidden="1" w:unhideWhenUsed="1"/>
     <w:lsdException w:name="Outline List 1" w:semiHidden="1" w:unhideWhenUsed="1"/>
@@ -2333,8 +2846,10 @@
     <w:lsdException w:name="Table Subtle 2" w:semiHidden="1" w:unhideWhenUsed="1"/>
     <w:lsdException w:name="Table Web 1" w:semiHidden="1" w:unhideWhenUsed="1"/>
     <w:lsdException w:name="Table Web 2" w:semiHidden="1" w:unhideWhenUsed="1"/>
+    <w:lsdException w:name="Table Web 3" w:semiHidden="1" w:unhideWhenUsed="1"/>
     <w:lsdException w:name="Balloon Text" w:semiHidden="1" w:unhideWhenUsed="1"/>
     <w:lsdException w:name="Table Grid" w:uiPriority="59"/>
+    <w:lsdException w:name="Table Theme" w:semiHidden="1" w:unhideWhenUsed="1"/>
     <w:lsdException w:name="Placeholder Text" w:semiHidden="1"/>
     <w:lsdException w:name="No Spacing" w:uiPriority="1" w:qFormat="1"/>
     <w:lsdException w:name="Light Shading" w:uiPriority="60"/>
@@ -2603,6 +3118,68 @@
     <w:pPr>
       <w:ind w:leftChars="400" w:left="800"/>
     </w:pPr>
+  </w:style>
+  <w:style w:type="paragraph" w:styleId="a4">
+    <w:name w:val="header"/>
+    <w:basedOn w:val="a"/>
+    <w:link w:val="Char"/>
+    <w:uiPriority w:val="99"/>
+    <w:unhideWhenUsed/>
+    <w:rsid w:val="009A4CA5"/>
+    <w:pPr>
+      <w:tabs>
+        <w:tab w:val="center" w:pos="4513"/>
+        <w:tab w:val="right" w:pos="9026"/>
+      </w:tabs>
+      <w:snapToGrid w:val="0"/>
+    </w:pPr>
+  </w:style>
+  <w:style w:type="character" w:customStyle="1" w:styleId="Char">
+    <w:name w:val="머리글 Char"/>
+    <w:basedOn w:val="a0"/>
+    <w:link w:val="a4"/>
+    <w:uiPriority w:val="99"/>
+    <w:rsid w:val="009A4CA5"/>
+  </w:style>
+  <w:style w:type="paragraph" w:styleId="a5">
+    <w:name w:val="footer"/>
+    <w:basedOn w:val="a"/>
+    <w:link w:val="Char0"/>
+    <w:uiPriority w:val="99"/>
+    <w:unhideWhenUsed/>
+    <w:rsid w:val="009A4CA5"/>
+    <w:pPr>
+      <w:tabs>
+        <w:tab w:val="center" w:pos="4513"/>
+        <w:tab w:val="right" w:pos="9026"/>
+      </w:tabs>
+      <w:snapToGrid w:val="0"/>
+    </w:pPr>
+  </w:style>
+  <w:style w:type="character" w:customStyle="1" w:styleId="Char0">
+    <w:name w:val="바닥글 Char"/>
+    <w:basedOn w:val="a0"/>
+    <w:link w:val="a5"/>
+    <w:uiPriority w:val="99"/>
+    <w:rsid w:val="009A4CA5"/>
+  </w:style>
+  <w:style w:type="paragraph" w:styleId="a6">
+    <w:name w:val="Date"/>
+    <w:basedOn w:val="a"/>
+    <w:next w:val="a"/>
+    <w:link w:val="Char1"/>
+    <w:uiPriority w:val="99"/>
+    <w:semiHidden/>
+    <w:unhideWhenUsed/>
+    <w:rsid w:val="00F77947"/>
+  </w:style>
+  <w:style w:type="character" w:customStyle="1" w:styleId="Char1">
+    <w:name w:val="날짜 Char"/>
+    <w:basedOn w:val="a0"/>
+    <w:link w:val="a6"/>
+    <w:uiPriority w:val="99"/>
+    <w:semiHidden/>
+    <w:rsid w:val="00F77947"/>
   </w:style>
 </w:styles>
 </file>

</xml_diff>

<commit_message>
230225 item 관련 csv 추가
</commit_message>
<xml_diff>
--- a/기획/구현해야 하는 것.docx
+++ b/기획/구현해야 하는 것.docx
@@ -1605,11 +1605,19 @@
       <w:r>
         <w:t xml:space="preserve"> </w:t>
       </w:r>
-      <w:r>
-        <w:rPr>
-          <w:rFonts w:hint="eastAsia"/>
-        </w:rPr>
-        <w:t>제작대 앞에서 상호작용을 하면 현재 제작할 수 있는 아이템의 리스트가 뜸.</w:t>
+      <w:proofErr w:type="spellStart"/>
+      <w:r>
+        <w:rPr>
+          <w:rFonts w:hint="eastAsia"/>
+        </w:rPr>
+        <w:t>제작대</w:t>
+      </w:r>
+      <w:proofErr w:type="spellEnd"/>
+      <w:r>
+        <w:rPr>
+          <w:rFonts w:hint="eastAsia"/>
+        </w:rPr>
+        <w:t xml:space="preserve"> 앞에서 상호작용을 하면 현재 제작할 수 있는 아이템의 리스트가 뜸.</w:t>
       </w:r>
     </w:p>
     <w:p>
@@ -1960,7 +1968,21 @@
         <w:rPr>
           <w:rFonts w:hint="eastAsia"/>
         </w:rPr>
-        <w:t>중앙 상단에 디버프 추가</w:t>
+        <w:t xml:space="preserve">중앙 상단에 </w:t>
+      </w:r>
+      <w:proofErr w:type="spellStart"/>
+      <w:r>
+        <w:rPr>
+          <w:rFonts w:hint="eastAsia"/>
+        </w:rPr>
+        <w:t>디버프</w:t>
+      </w:r>
+      <w:proofErr w:type="spellEnd"/>
+      <w:r>
+        <w:rPr>
+          <w:rFonts w:hint="eastAsia"/>
+        </w:rPr>
+        <w:t xml:space="preserve"> 추가</w:t>
       </w:r>
     </w:p>
     <w:p>
@@ -1985,7 +2007,21 @@
         <w:rPr>
           <w:rFonts w:hint="eastAsia"/>
         </w:rPr>
-        <w:t>중앙에 디버프 설명 추가</w:t>
+        <w:t xml:space="preserve">중앙에 </w:t>
+      </w:r>
+      <w:proofErr w:type="spellStart"/>
+      <w:r>
+        <w:rPr>
+          <w:rFonts w:hint="eastAsia"/>
+        </w:rPr>
+        <w:t>디버프</w:t>
+      </w:r>
+      <w:proofErr w:type="spellEnd"/>
+      <w:r>
+        <w:rPr>
+          <w:rFonts w:hint="eastAsia"/>
+        </w:rPr>
+        <w:t xml:space="preserve"> 설명 추가</w:t>
       </w:r>
     </w:p>
     <w:p>
@@ -2285,11 +2321,19 @@
         </w:numPr>
         <w:ind w:leftChars="0"/>
       </w:pPr>
-      <w:r>
-        <w:rPr>
-          <w:rFonts w:hint="eastAsia"/>
-        </w:rPr>
-        <w:t>디버프 이미지 이름</w:t>
+      <w:proofErr w:type="spellStart"/>
+      <w:r>
+        <w:rPr>
+          <w:rFonts w:hint="eastAsia"/>
+        </w:rPr>
+        <w:t>디버프</w:t>
+      </w:r>
+      <w:proofErr w:type="spellEnd"/>
+      <w:r>
+        <w:rPr>
+          <w:rFonts w:hint="eastAsia"/>
+        </w:rPr>
+        <w:t xml:space="preserve"> 이미지 이름</w:t>
       </w:r>
     </w:p>
     <w:p>
@@ -2301,11 +2345,19 @@
         </w:numPr>
         <w:ind w:leftChars="0"/>
       </w:pPr>
-      <w:r>
-        <w:rPr>
-          <w:rFonts w:hint="eastAsia"/>
-        </w:rPr>
-        <w:t>디버프 이름</w:t>
+      <w:proofErr w:type="spellStart"/>
+      <w:r>
+        <w:rPr>
+          <w:rFonts w:hint="eastAsia"/>
+        </w:rPr>
+        <w:t>디버프</w:t>
+      </w:r>
+      <w:proofErr w:type="spellEnd"/>
+      <w:r>
+        <w:rPr>
+          <w:rFonts w:hint="eastAsia"/>
+        </w:rPr>
+        <w:t xml:space="preserve"> 이름</w:t>
       </w:r>
     </w:p>
     <w:p>
@@ -2317,11 +2369,19 @@
         </w:numPr>
         <w:ind w:leftChars="0"/>
       </w:pPr>
-      <w:r>
-        <w:rPr>
-          <w:rFonts w:hint="eastAsia"/>
-        </w:rPr>
-        <w:t>디버프 설명</w:t>
+      <w:proofErr w:type="spellStart"/>
+      <w:r>
+        <w:rPr>
+          <w:rFonts w:hint="eastAsia"/>
+        </w:rPr>
+        <w:t>디버프</w:t>
+      </w:r>
+      <w:proofErr w:type="spellEnd"/>
+      <w:r>
+        <w:rPr>
+          <w:rFonts w:hint="eastAsia"/>
+        </w:rPr>
+        <w:t xml:space="preserve"> 설명</w:t>
       </w:r>
     </w:p>
     <w:p>
@@ -2428,8 +2488,16 @@
         <w:rPr>
           <w:rFonts w:hint="eastAsia"/>
         </w:rPr>
-        <w:t>실시간 파밍</w:t>
-      </w:r>
+        <w:t xml:space="preserve">실시간 </w:t>
+      </w:r>
+      <w:proofErr w:type="spellStart"/>
+      <w:r>
+        <w:rPr>
+          <w:rFonts w:hint="eastAsia"/>
+        </w:rPr>
+        <w:t>파밍</w:t>
+      </w:r>
+      <w:proofErr w:type="spellEnd"/>
     </w:p>
     <w:p>
       <w:pPr>
@@ -2582,11 +2650,19 @@
         </w:numPr>
         <w:ind w:leftChars="0"/>
       </w:pPr>
-      <w:r>
-        <w:rPr>
-          <w:rFonts w:hint="eastAsia"/>
-        </w:rPr>
-        <w:t xml:space="preserve">디버프 </w:t>
+      <w:proofErr w:type="spellStart"/>
+      <w:r>
+        <w:rPr>
+          <w:rFonts w:hint="eastAsia"/>
+        </w:rPr>
+        <w:t>디버프</w:t>
+      </w:r>
+      <w:proofErr w:type="spellEnd"/>
+      <w:r>
+        <w:rPr>
+          <w:rFonts w:hint="eastAsia"/>
+        </w:rPr>
+        <w:t xml:space="preserve"> </w:t>
       </w:r>
       <w:r>
         <w:t>csv</w:t>
@@ -2674,6 +2750,7 @@
       <w:r>
         <w:t xml:space="preserve">-&gt; </w:t>
       </w:r>
+      <w:proofErr w:type="spellStart"/>
       <w:r>
         <w:rPr>
           <w:rFonts w:hint="eastAsia"/>
@@ -2683,6 +2760,7 @@
       <w:r>
         <w:t>peed_down</w:t>
       </w:r>
+      <w:proofErr w:type="spellEnd"/>
     </w:p>
     <w:p>
       <w:pPr>
@@ -2702,9 +2780,11 @@
       <w:r>
         <w:t xml:space="preserve">-&gt; </w:t>
       </w:r>
+      <w:proofErr w:type="spellStart"/>
       <w:r>
         <w:t>farming_up</w:t>
       </w:r>
+      <w:proofErr w:type="spellEnd"/>
     </w:p>
     <w:p>
       <w:pPr>
@@ -2715,18 +2795,28 @@
         </w:numPr>
         <w:ind w:leftChars="0"/>
       </w:pPr>
-      <w:r>
-        <w:rPr>
-          <w:rFonts w:hint="eastAsia"/>
-        </w:rPr>
-        <w:t xml:space="preserve">식령소모 증가 </w:t>
+      <w:proofErr w:type="spellStart"/>
+      <w:r>
+        <w:rPr>
+          <w:rFonts w:hint="eastAsia"/>
+        </w:rPr>
+        <w:t>식령소모</w:t>
+      </w:r>
+      <w:proofErr w:type="spellEnd"/>
+      <w:r>
+        <w:rPr>
+          <w:rFonts w:hint="eastAsia"/>
+        </w:rPr>
+        <w:t xml:space="preserve"> 증가 </w:t>
       </w:r>
       <w:r>
         <w:t xml:space="preserve">-&gt; </w:t>
       </w:r>
+      <w:proofErr w:type="spellStart"/>
       <w:r>
         <w:t>hungry_up</w:t>
       </w:r>
+      <w:proofErr w:type="spellEnd"/>
     </w:p>
     <w:p>
       <w:pPr>
@@ -2830,7 +2920,21 @@
         <w:rPr>
           <w:rFonts w:hint="eastAsia"/>
         </w:rPr>
-        <w:t>상자 파밍 후 아이템 습득</w:t>
+        <w:t xml:space="preserve">상자 </w:t>
+      </w:r>
+      <w:proofErr w:type="spellStart"/>
+      <w:r>
+        <w:rPr>
+          <w:rFonts w:hint="eastAsia"/>
+        </w:rPr>
+        <w:t>파밍</w:t>
+      </w:r>
+      <w:proofErr w:type="spellEnd"/>
+      <w:r>
+        <w:rPr>
+          <w:rFonts w:hint="eastAsia"/>
+        </w:rPr>
+        <w:t xml:space="preserve"> 후 아이템 습득</w:t>
       </w:r>
       <w:r>
         <w:t xml:space="preserve"> </w:t>
@@ -2865,6 +2969,184 @@
           <w:rFonts w:hint="eastAsia"/>
         </w:rPr>
         <w:t>아이템 제거 기능 고려</w:t>
+      </w:r>
+    </w:p>
+    <w:p>
+      <w:pPr>
+        <w:pStyle w:val="a3"/>
+        <w:numPr>
+          <w:ilvl w:val="0"/>
+          <w:numId w:val="4"/>
+        </w:numPr>
+        <w:ind w:leftChars="0"/>
+      </w:pPr>
+      <w:r>
+        <w:rPr>
+          <w:rFonts w:hint="eastAsia"/>
+        </w:rPr>
+        <w:t>아이템 획득 시 c</w:t>
+      </w:r>
+      <w:r>
+        <w:t xml:space="preserve">sv </w:t>
+      </w:r>
+      <w:r>
+        <w:rPr>
+          <w:rFonts w:hint="eastAsia"/>
+        </w:rPr>
+        <w:t xml:space="preserve">불러오는 코드 </w:t>
+      </w:r>
+      <w:r>
+        <w:br/>
+      </w:r>
+      <w:r>
+        <w:rPr>
+          <w:rFonts w:hint="eastAsia"/>
+        </w:rPr>
+        <w:t>e</w:t>
+      </w:r>
+      <w:r>
+        <w:t>x</w:t>
+      </w:r>
+      <w:r>
+        <w:rPr>
+          <w:rFonts w:hint="eastAsia"/>
+        </w:rPr>
+        <w:t>)</w:t>
+      </w:r>
+      <w:r>
+        <w:t xml:space="preserve"> </w:t>
+      </w:r>
+      <w:r>
+        <w:rPr>
+          <w:rFonts w:hint="eastAsia"/>
+        </w:rPr>
+        <w:t>숯 획득</w:t>
+      </w:r>
+      <w:r>
+        <w:t xml:space="preserve"> </w:t>
+      </w:r>
+      <w:r>
+        <w:t>=</w:t>
+      </w:r>
+      <w:r>
+        <w:t>=</w:t>
+      </w:r>
+      <w:r>
+        <w:t xml:space="preserve"> </w:t>
+      </w:r>
+      <w:r>
+        <w:t xml:space="preserve"> </w:t>
+      </w:r>
+      <w:r>
+        <w:t>(string)</w:t>
+      </w:r>
+      <w:proofErr w:type="spellStart"/>
+      <w:r>
+        <w:t>item_Data</w:t>
+      </w:r>
+      <w:proofErr w:type="spellEnd"/>
+      <w:r>
+        <w:t>[</w:t>
+      </w:r>
+      <w:proofErr w:type="spellStart"/>
+      <w:r>
+        <w:t>box_Data</w:t>
+      </w:r>
+      <w:proofErr w:type="spellEnd"/>
+      <w:r>
+        <w:t>[</w:t>
+      </w:r>
+      <w:r>
+        <w:t>random</w:t>
+      </w:r>
+      <w:r>
+        <w:t>][“forest”]]</w:t>
+      </w:r>
+      <w:r>
+        <w:t>[“</w:t>
+      </w:r>
+      <w:proofErr w:type="spellStart"/>
+      <w:r>
+        <w:t>item_name</w:t>
+      </w:r>
+      <w:proofErr w:type="spellEnd"/>
+      <w:r>
+        <w:t>”]</w:t>
+      </w:r>
+      <w:r>
+        <w:t>;</w:t>
+      </w:r>
+      <w:r>
+        <w:br/>
+      </w:r>
+      <w:r>
+        <w:tab/>
+      </w:r>
+      <w:r>
+        <w:tab/>
+      </w:r>
+      <w:r>
+        <w:tab/>
+      </w:r>
+      <w:r>
+        <w:t>(string)</w:t>
+      </w:r>
+      <w:proofErr w:type="spellStart"/>
+      <w:r>
+        <w:t>item_Data</w:t>
+      </w:r>
+      <w:proofErr w:type="spellEnd"/>
+      <w:r>
+        <w:t>[</w:t>
+      </w:r>
+      <w:proofErr w:type="spellStart"/>
+      <w:r>
+        <w:t>box_Data</w:t>
+      </w:r>
+      <w:proofErr w:type="spellEnd"/>
+      <w:r>
+        <w:t>[random][“forest”]][“</w:t>
+      </w:r>
+      <w:proofErr w:type="spellStart"/>
+      <w:r>
+        <w:t>item_</w:t>
+      </w:r>
+      <w:r>
+        <w:t>image</w:t>
+      </w:r>
+      <w:proofErr w:type="spellEnd"/>
+      <w:r>
+        <w:t>”]</w:t>
+      </w:r>
+      <w:r>
+        <w:t>;</w:t>
+      </w:r>
+      <w:r>
+        <w:br/>
+      </w:r>
+      <w:r>
+        <w:tab/>
+      </w:r>
+      <w:r>
+        <w:tab/>
+      </w:r>
+      <w:r>
+        <w:tab/>
+      </w:r>
+      <w:r>
+        <w:t>(string)</w:t>
+      </w:r>
+      <w:r>
+        <w:t>item_Data[box_Data[random][“forest”]][“item_</w:t>
+      </w:r>
+      <w:r>
+        <w:t>explanation</w:t>
+      </w:r>
+      <w:r>
+        <w:t>”]</w:t>
+      </w:r>
+      <w:r>
+        <w:t>;</w:t>
       </w:r>
     </w:p>
     <w:sectPr>

</xml_diff>